<commit_message>
Modified cassandra doc word by adding header data
</commit_message>
<xml_diff>
--- a/Databases docs/Cassandra/Documentación cassandra.docx
+++ b/Databases docs/Cassandra/Documentación cassandra.docx
@@ -40,13 +40,8 @@
       <w:pPr>
         <w:jc w:val="both"/>
       </w:pPr>
-      <w:proofErr w:type="spellStart"/>
-      <w:r>
-        <w:t>Cassandra</w:t>
-      </w:r>
-      <w:proofErr w:type="spellEnd"/>
-      <w:r>
-        <w:t xml:space="preserve"> es una base de datos NoSQL</w:t>
+      <w:r>
+        <w:t>Cassandra es una base de datos NoSQL</w:t>
       </w:r>
       <w:r>
         <w:t xml:space="preserve"> de tipo clave-valor</w:t>
@@ -89,15 +84,7 @@
         <w:jc w:val="both"/>
       </w:pPr>
       <w:r>
-        <w:t xml:space="preserve">Replicación: en el clúster y en múltiples </w:t>
-      </w:r>
-      <w:proofErr w:type="spellStart"/>
-      <w:r>
-        <w:t>datacenters</w:t>
-      </w:r>
-      <w:proofErr w:type="spellEnd"/>
-      <w:r>
-        <w:t>.</w:t>
+        <w:t>Replicación: en el clúster y en múltiples datacenters.</w:t>
       </w:r>
     </w:p>
     <w:p>
@@ -110,7 +97,12 @@
         <w:jc w:val="both"/>
       </w:pPr>
       <w:r>
-        <w:t>Escalabilidad lineal: las lecturas y escrituras aumentan a medida que se agregan más nodos al clúster.</w:t>
+        <w:t>Esca</w:t>
+      </w:r>
+      <w:bookmarkStart w:id="0" w:name="_GoBack"/>
+      <w:bookmarkEnd w:id="0"/>
+      <w:r>
+        <w:t>labilidad lineal: las lecturas y escrituras aumentan a medida que se agregan más nodos al clúster.</w:t>
       </w:r>
     </w:p>
     <w:p>
@@ -136,15 +128,7 @@
         <w:jc w:val="both"/>
       </w:pPr>
       <w:r>
-        <w:t xml:space="preserve">Consistencia: posibilidad de obtener el registro con la fecha de grabación de un nodo, del clúster o de todos los </w:t>
-      </w:r>
-      <w:proofErr w:type="spellStart"/>
-      <w:r>
-        <w:t>datacenter</w:t>
-      </w:r>
-      <w:proofErr w:type="spellEnd"/>
-      <w:r>
-        <w:t>.</w:t>
+        <w:t>Consistencia: posibilidad de obtener el registro con la fecha de grabación de un nodo, del clúster o de todos los datacenter.</w:t>
       </w:r>
     </w:p>
     <w:p>
@@ -180,76 +164,26 @@
           <w:b/>
         </w:rPr>
       </w:pPr>
-      <w:proofErr w:type="spellStart"/>
       <w:r>
         <w:rPr>
           <w:b/>
         </w:rPr>
         <w:t>Keyspace</w:t>
       </w:r>
-      <w:proofErr w:type="spellEnd"/>
-    </w:p>
-    <w:p>
-      <w:pPr>
-        <w:spacing w:after="0"/>
-        <w:jc w:val="both"/>
-      </w:pPr>
-      <w:r>
-        <w:t xml:space="preserve">Un </w:t>
-      </w:r>
-      <w:proofErr w:type="spellStart"/>
-      <w:r>
-        <w:t>keyspace</w:t>
-      </w:r>
-      <w:proofErr w:type="spellEnd"/>
-      <w:r>
-        <w:t xml:space="preserve"> puede ser visto como el contenedor más exterior para datos en </w:t>
-      </w:r>
-      <w:proofErr w:type="spellStart"/>
-      <w:r>
-        <w:t>Cassandra</w:t>
-      </w:r>
-      <w:proofErr w:type="spellEnd"/>
-      <w:r>
-        <w:t xml:space="preserve">. Todos los datos en </w:t>
-      </w:r>
-      <w:proofErr w:type="spellStart"/>
-      <w:r>
-        <w:t>Cassandra</w:t>
-      </w:r>
-      <w:proofErr w:type="spellEnd"/>
-      <w:r>
-        <w:t xml:space="preserve"> deberían vivir dentro de un </w:t>
-      </w:r>
-      <w:proofErr w:type="spellStart"/>
-      <w:r>
-        <w:t>keyspace</w:t>
-      </w:r>
-      <w:proofErr w:type="spellEnd"/>
-      <w:r>
-        <w:t xml:space="preserve">. Esto puede ser como una base de datos en el </w:t>
+    </w:p>
+    <w:p>
+      <w:pPr>
+        <w:spacing w:after="0"/>
+        <w:jc w:val="both"/>
+      </w:pPr>
+      <w:r>
+        <w:t xml:space="preserve">Un keyspace puede ser visto como el contenedor más exterior para datos en Cassandra. Todos los datos en Cassandra deberían vivir dentro de un keyspace. Esto puede ser como una base de datos en el </w:t>
       </w:r>
       <w:r>
         <w:t>Sistema de gestión de bases de datos relacionales</w:t>
       </w:r>
       <w:r>
-        <w:t xml:space="preserve">, que es una colección de tablas. En el caso de </w:t>
-      </w:r>
-      <w:proofErr w:type="spellStart"/>
-      <w:r>
-        <w:t>Cassandra</w:t>
-      </w:r>
-      <w:proofErr w:type="spellEnd"/>
-      <w:r>
-        <w:t xml:space="preserve">, un </w:t>
-      </w:r>
-      <w:proofErr w:type="spellStart"/>
-      <w:r>
-        <w:t>keyspace</w:t>
-      </w:r>
-      <w:proofErr w:type="spellEnd"/>
-      <w:r>
-        <w:t xml:space="preserve"> es una colección de familias de columnas.</w:t>
+        <w:t>, que es una colección de tablas. En el caso de Cassandra, un keyspace es una colección de familias de columnas.</w:t>
       </w:r>
     </w:p>
     <w:p>
@@ -278,15 +212,7 @@
         <w:jc w:val="both"/>
       </w:pPr>
       <w:r>
-        <w:t xml:space="preserve">Una familia de columnas puede ser vista como una colección de filas, y cada fila es una colección de columnas. Es análoga a una tabla en </w:t>
-      </w:r>
-      <w:proofErr w:type="gramStart"/>
-      <w:r>
-        <w:t>RDBMS</w:t>
-      </w:r>
-      <w:proofErr w:type="gramEnd"/>
-      <w:r>
-        <w:t xml:space="preserve"> pero tiene algunas diferencias. Las familias de columnas son definidas, pero no es necesario para cada fila tener todas las columnas, y las columnas pueden ser añadidas o eliminadas de una fila cuando se requiera.</w:t>
+        <w:t>Una familia de columnas puede ser vista como una colección de filas, y cada fila es una colección de columnas. Es análoga a una tabla en RDBMS pero tiene algunas diferencias. Las familias de columnas son definidas, pero no es necesario para cada fila tener todas las columnas, y las columnas pueden ser añadidas o eliminadas de una fila cuando se requiera.</w:t>
       </w:r>
     </w:p>
     <w:p>
@@ -317,15 +243,7 @@
         <w:jc w:val="both"/>
       </w:pPr>
       <w:r>
-        <w:t xml:space="preserve">La columna es la unidad básica de datos en </w:t>
-      </w:r>
-      <w:proofErr w:type="spellStart"/>
-      <w:r>
-        <w:t>Cassandra</w:t>
-      </w:r>
-      <w:proofErr w:type="spellEnd"/>
-      <w:r>
-        <w:t>.</w:t>
+        <w:t>La columna es la unidad básica de datos en Cassandra.</w:t>
       </w:r>
     </w:p>
     <w:p>
@@ -354,23 +272,7 @@
         <w:jc w:val="both"/>
       </w:pPr>
       <w:r>
-        <w:t>“</w:t>
-      </w:r>
-      <w:proofErr w:type="spellStart"/>
-      <w:r>
-        <w:t>Skinny</w:t>
-      </w:r>
-      <w:proofErr w:type="spellEnd"/>
-      <w:r>
-        <w:t xml:space="preserve"> </w:t>
-      </w:r>
-      <w:proofErr w:type="spellStart"/>
-      <w:r>
-        <w:t>row</w:t>
-      </w:r>
-      <w:proofErr w:type="spellEnd"/>
-      <w:r>
-        <w:t>”: tamaño casi fijo y un número relativamente pequeño de columnas.</w:t>
+        <w:t>“Skinny row”: tamaño casi fijo y un número relativamente pequeño de columnas.</w:t>
       </w:r>
     </w:p>
     <w:p>
@@ -400,7 +302,7 @@
                     <pic:cNvPicPr/>
                   </pic:nvPicPr>
                   <pic:blipFill>
-                    <a:blip r:embed="rId5"/>
+                    <a:blip r:embed="rId7"/>
                     <a:stretch>
                       <a:fillRect/>
                     </a:stretch>
@@ -429,32 +331,29 @@
       <w:r>
         <w:t xml:space="preserve">Figura  </w:t>
       </w:r>
-      <w:fldSimple w:instr=" SEQ Figura_ \* ARABIC ">
-        <w:r>
-          <w:rPr>
-            <w:noProof/>
-          </w:rPr>
-          <w:t>1</w:t>
-        </w:r>
-      </w:fldSimple>
-      <w:r>
-        <w:t>. Fila descrita como "</w:t>
-      </w:r>
-      <w:proofErr w:type="spellStart"/>
-      <w:r>
-        <w:t>Skinny</w:t>
-      </w:r>
-      <w:proofErr w:type="spellEnd"/>
-      <w:r>
-        <w:t xml:space="preserve"> </w:t>
-      </w:r>
-      <w:proofErr w:type="spellStart"/>
-      <w:r>
-        <w:t>row</w:t>
-      </w:r>
-      <w:proofErr w:type="spellEnd"/>
-      <w:r>
-        <w:t>".</w:t>
+      <w:r>
+        <w:fldChar w:fldCharType="begin"/>
+      </w:r>
+      <w:r>
+        <w:instrText xml:space="preserve"> SEQ Figura_ \* ARABIC </w:instrText>
+      </w:r>
+      <w:r>
+        <w:fldChar w:fldCharType="separate"/>
+      </w:r>
+      <w:r>
+        <w:rPr>
+          <w:noProof/>
+        </w:rPr>
+        <w:t>1</w:t>
+      </w:r>
+      <w:r>
+        <w:rPr>
+          <w:noProof/>
+        </w:rPr>
+        <w:fldChar w:fldCharType="end"/>
+      </w:r>
+      <w:r>
+        <w:t>. Fila descrita como "Skinny row".</w:t>
       </w:r>
     </w:p>
     <w:p>
@@ -469,15 +368,7 @@
       </w:pPr>
       <w:r>
         <w:lastRenderedPageBreak/>
-        <w:t xml:space="preserve">“Wide </w:t>
-      </w:r>
-      <w:proofErr w:type="spellStart"/>
-      <w:r>
-        <w:t>row</w:t>
-      </w:r>
-      <w:proofErr w:type="spellEnd"/>
-      <w:r>
-        <w:t>”: tamaño relativamente grande de clave de columnas (100, 1000), este número puede ir aumentando cuando se insertan nuevos datos.</w:t>
+        <w:t>“Wide row”: tamaño relativamente grande de clave de columnas (100, 1000), este número puede ir aumentando cuando se insertan nuevos datos.</w:t>
       </w:r>
     </w:p>
     <w:p>
@@ -513,7 +404,7 @@
                     <pic:cNvPicPr/>
                   </pic:nvPicPr>
                   <pic:blipFill>
-                    <a:blip r:embed="rId6"/>
+                    <a:blip r:embed="rId8"/>
                     <a:stretch>
                       <a:fillRect/>
                     </a:stretch>
@@ -542,24 +433,29 @@
       <w:r>
         <w:t xml:space="preserve">Figura  </w:t>
       </w:r>
-      <w:fldSimple w:instr=" SEQ Figura_ \* ARABIC ">
-        <w:r>
-          <w:rPr>
-            <w:noProof/>
-          </w:rPr>
-          <w:t>2</w:t>
-        </w:r>
-      </w:fldSimple>
-      <w:r>
-        <w:t xml:space="preserve">. Fila descrita como "Wide </w:t>
-      </w:r>
-      <w:proofErr w:type="spellStart"/>
-      <w:r>
-        <w:t>row</w:t>
-      </w:r>
-      <w:proofErr w:type="spellEnd"/>
-      <w:r>
-        <w:t>".</w:t>
+      <w:r>
+        <w:fldChar w:fldCharType="begin"/>
+      </w:r>
+      <w:r>
+        <w:instrText xml:space="preserve"> SEQ Figura_ \* ARABIC </w:instrText>
+      </w:r>
+      <w:r>
+        <w:fldChar w:fldCharType="separate"/>
+      </w:r>
+      <w:r>
+        <w:rPr>
+          <w:noProof/>
+        </w:rPr>
+        <w:t>2</w:t>
+      </w:r>
+      <w:r>
+        <w:rPr>
+          <w:noProof/>
+        </w:rPr>
+        <w:fldChar w:fldCharType="end"/>
+      </w:r>
+      <w:r>
+        <w:t>. Fila descrita como "Wide row".</w:t>
       </w:r>
     </w:p>
     <w:p/>
@@ -571,18 +467,10 @@
         <w:t xml:space="preserve">La siguiente imagen muestra </w:t>
       </w:r>
       <w:r>
-        <w:t xml:space="preserve">la estructura de </w:t>
-      </w:r>
-      <w:proofErr w:type="spellStart"/>
-      <w:r>
-        <w:t>C</w:t>
-      </w:r>
-      <w:r>
-        <w:t>assandra</w:t>
-      </w:r>
-      <w:proofErr w:type="spellEnd"/>
-      <w:r>
-        <w:t>.</w:t>
+        <w:t>la estructura de C</w:t>
+      </w:r>
+      <w:r>
+        <w:t>assandra.</w:t>
       </w:r>
     </w:p>
     <w:p/>
@@ -613,7 +501,7 @@
                     </pic:cNvPicPr>
                   </pic:nvPicPr>
                   <pic:blipFill rotWithShape="1">
-                    <a:blip r:embed="rId7">
+                    <a:blip r:embed="rId9">
                       <a:extLst>
                         <a:ext uri="{28A0092B-C50C-407E-A947-70E740481C1C}">
                           <a14:useLocalDpi xmlns:a14="http://schemas.microsoft.com/office/drawing/2010/main" val="0"/>
@@ -656,26 +544,34 @@
       <w:r>
         <w:t xml:space="preserve">Figura  </w:t>
       </w:r>
-      <w:fldSimple w:instr=" SEQ Figura_ \* ARABIC ">
-        <w:r>
-          <w:rPr>
-            <w:noProof/>
-          </w:rPr>
-          <w:t>3</w:t>
-        </w:r>
-      </w:fldSimple>
-      <w:r>
-        <w:t xml:space="preserve">. Estructura de </w:t>
-      </w:r>
-      <w:proofErr w:type="spellStart"/>
-      <w:r>
-        <w:t>Cassandra</w:t>
-      </w:r>
-      <w:proofErr w:type="spellEnd"/>
+      <w:r>
+        <w:fldChar w:fldCharType="begin"/>
+      </w:r>
+      <w:r>
+        <w:instrText xml:space="preserve"> SEQ Figura_ \* ARABIC </w:instrText>
+      </w:r>
+      <w:r>
+        <w:fldChar w:fldCharType="separate"/>
+      </w:r>
       <w:r>
         <w:rPr>
           <w:noProof/>
         </w:rPr>
+        <w:t>3</w:t>
+      </w:r>
+      <w:r>
+        <w:rPr>
+          <w:noProof/>
+        </w:rPr>
+        <w:fldChar w:fldCharType="end"/>
+      </w:r>
+      <w:r>
+        <w:t>. Estructura de Cassandra</w:t>
+      </w:r>
+      <w:r>
+        <w:rPr>
+          <w:noProof/>
+        </w:rPr>
         <w:t>.</w:t>
       </w:r>
     </w:p>
@@ -739,11 +635,11 @@
       <w:r>
         <w:t xml:space="preserve">es simple, la </w:t>
       </w:r>
-      <w:bookmarkStart w:id="0" w:name="_Hlk510649118"/>
+      <w:bookmarkStart w:id="1" w:name="_Hlk510649118"/>
       <w:r>
         <w:t xml:space="preserve">clave de partición </w:t>
       </w:r>
-      <w:bookmarkEnd w:id="0"/>
+      <w:bookmarkEnd w:id="1"/>
       <w:r>
         <w:t xml:space="preserve">es la única columna que existe en la clave primaria, por lo tanto, coinciden </w:t>
       </w:r>
@@ -763,15 +659,7 @@
         <w:t xml:space="preserve"> clave de partición </w:t>
       </w:r>
       <w:r>
-        <w:t xml:space="preserve">es especialmente importante en </w:t>
-      </w:r>
-      <w:proofErr w:type="spellStart"/>
-      <w:r>
-        <w:t>Cassandra</w:t>
-      </w:r>
-      <w:proofErr w:type="spellEnd"/>
-      <w:r>
-        <w:t>, ya que es la clave responsable de distribuir los datos a lo largo</w:t>
+        <w:t>es especialmente importante en Cassandra, ya que es la clave responsable de distribuir los datos a lo largo</w:t>
       </w:r>
       <w:r>
         <w:t xml:space="preserve"> del total de nodos disponibles.</w:t>
@@ -855,23 +743,7 @@
         <w:jc w:val="both"/>
       </w:pPr>
       <w:r>
-        <w:t xml:space="preserve">Cuando alguna de las consultas que vamos a realizar implica obtener los datos ordenados ascendentemente o descendentemente por alguna de las columnas entra en juego </w:t>
-      </w:r>
-      <w:proofErr w:type="gramStart"/>
-      <w:r>
-        <w:t>la clave clúster</w:t>
-      </w:r>
-      <w:proofErr w:type="gramEnd"/>
-      <w:r>
-        <w:t xml:space="preserve">. </w:t>
-      </w:r>
-      <w:proofErr w:type="gramStart"/>
-      <w:r>
-        <w:t>La clave clúster</w:t>
-      </w:r>
-      <w:proofErr w:type="gramEnd"/>
-      <w:r>
-        <w:t xml:space="preserve"> la conforman el resto de las columnas que forman parte de la clave primaria pero no de la clave de partición, es decir, la “segunda parte” de la clave primaria.</w:t>
+        <w:t>Cuando alguna de las consultas que vamos a realizar implica obtener los datos ordenados ascendentemente o descendentemente por alguna de las columnas entra en juego la clave clúster. La clave clúster la conforman el resto de las columnas que forman parte de la clave primaria pero no de la clave de partición, es decir, la “segunda parte” de la clave primaria.</w:t>
       </w:r>
     </w:p>
     <w:p>
@@ -907,15 +779,7 @@
         </w:rPr>
       </w:pPr>
       <w:r>
-        <w:t xml:space="preserve">A continuación, se va a proceder a desarrollar un ejemplo práctico para entender mejor los conceptos. Por ejemplo, supongamos un clúster de 10 nodos utilizado para almacenar 1GB de información cada día. Nuestra aplicación es una base de datos de incidencias del departamento de policía de la ciudad de San Francisco. En primer lugar, se crea el </w:t>
-      </w:r>
-      <w:proofErr w:type="spellStart"/>
-      <w:r>
-        <w:t>keyspace</w:t>
-      </w:r>
-      <w:proofErr w:type="spellEnd"/>
-      <w:r>
-        <w:t xml:space="preserve"> llamado </w:t>
+        <w:t xml:space="preserve">A continuación, se va a proceder a desarrollar un ejemplo práctico para entender mejor los conceptos. Por ejemplo, supongamos un clúster de 10 nodos utilizado para almacenar 1GB de información cada día. Nuestra aplicación es una base de datos de incidencias del departamento de policía de la ciudad de San Francisco. En primer lugar, se crea el keyspace llamado </w:t>
       </w:r>
       <w:r>
         <w:rPr>
@@ -1075,8 +939,6 @@
         </w:rPr>
         <w:t xml:space="preserve">CREATE TABLE </w:t>
       </w:r>
-      <w:proofErr w:type="spellStart"/>
-      <w:proofErr w:type="gramStart"/>
       <w:r>
         <w:rPr>
           <w:i/>
@@ -1091,8 +953,6 @@
         </w:rPr>
         <w:t>ncias.incidenciaporcategoria</w:t>
       </w:r>
-      <w:proofErr w:type="spellEnd"/>
-      <w:proofErr w:type="gramEnd"/>
       <w:r>
         <w:rPr>
           <w:i/>
@@ -1110,7 +970,172 @@
           <w:lang w:val="en-GB"/>
         </w:rPr>
       </w:pPr>
-      <w:proofErr w:type="spellStart"/>
+      <w:r>
+        <w:rPr>
+          <w:i/>
+          <w:lang w:val="en-GB"/>
+        </w:rPr>
+        <w:t xml:space="preserve">pdid </w:t>
+      </w:r>
+      <w:r>
+        <w:rPr>
+          <w:i/>
+          <w:lang w:val="en-GB"/>
+        </w:rPr>
+        <w:t>text</w:t>
+      </w:r>
+      <w:r>
+        <w:rPr>
+          <w:i/>
+          <w:lang w:val="en-GB"/>
+        </w:rPr>
+        <w:t>,</w:t>
+      </w:r>
+    </w:p>
+    <w:p>
+      <w:pPr>
+        <w:spacing w:after="0"/>
+        <w:jc w:val="both"/>
+        <w:rPr>
+          <w:i/>
+          <w:lang w:val="en-GB"/>
+        </w:rPr>
+      </w:pPr>
+      <w:r>
+        <w:rPr>
+          <w:i/>
+          <w:lang w:val="en-GB"/>
+        </w:rPr>
+        <w:t>c</w:t>
+      </w:r>
+      <w:r>
+        <w:rPr>
+          <w:i/>
+          <w:lang w:val="en-GB"/>
+        </w:rPr>
+        <w:t>ategory</w:t>
+      </w:r>
+      <w:r>
+        <w:rPr>
+          <w:i/>
+          <w:lang w:val="en-GB"/>
+        </w:rPr>
+        <w:t xml:space="preserve"> </w:t>
+      </w:r>
+      <w:r>
+        <w:rPr>
+          <w:i/>
+          <w:lang w:val="en-GB"/>
+        </w:rPr>
+        <w:t>text</w:t>
+      </w:r>
+      <w:r>
+        <w:rPr>
+          <w:i/>
+          <w:lang w:val="en-GB"/>
+        </w:rPr>
+        <w:t>,</w:t>
+      </w:r>
+    </w:p>
+    <w:p>
+      <w:pPr>
+        <w:spacing w:after="0"/>
+        <w:jc w:val="both"/>
+        <w:rPr>
+          <w:i/>
+          <w:lang w:val="en-GB"/>
+        </w:rPr>
+      </w:pPr>
+      <w:r>
+        <w:rPr>
+          <w:i/>
+          <w:lang w:val="en-GB"/>
+        </w:rPr>
+        <w:t>date</w:t>
+      </w:r>
+      <w:r>
+        <w:rPr>
+          <w:i/>
+          <w:lang w:val="en-GB"/>
+        </w:rPr>
+        <w:t xml:space="preserve"> </w:t>
+      </w:r>
+      <w:r>
+        <w:rPr>
+          <w:i/>
+          <w:lang w:val="en-GB"/>
+        </w:rPr>
+        <w:t>date</w:t>
+      </w:r>
+      <w:r>
+        <w:rPr>
+          <w:i/>
+          <w:lang w:val="en-GB"/>
+        </w:rPr>
+        <w:t>,</w:t>
+      </w:r>
+    </w:p>
+    <w:p>
+      <w:pPr>
+        <w:spacing w:after="0"/>
+        <w:jc w:val="both"/>
+        <w:rPr>
+          <w:i/>
+          <w:lang w:val="en-GB"/>
+        </w:rPr>
+      </w:pPr>
+      <w:r>
+        <w:rPr>
+          <w:i/>
+          <w:lang w:val="en-GB"/>
+        </w:rPr>
+        <w:t>d</w:t>
+      </w:r>
+      <w:r>
+        <w:rPr>
+          <w:i/>
+          <w:lang w:val="en-GB"/>
+        </w:rPr>
+        <w:t>escript</w:t>
+      </w:r>
+      <w:r>
+        <w:rPr>
+          <w:i/>
+          <w:lang w:val="en-GB"/>
+        </w:rPr>
+        <w:t xml:space="preserve"> text,</w:t>
+      </w:r>
+    </w:p>
+    <w:p>
+      <w:pPr>
+        <w:spacing w:after="0"/>
+        <w:jc w:val="both"/>
+        <w:rPr>
+          <w:i/>
+          <w:lang w:val="en-GB"/>
+        </w:rPr>
+      </w:pPr>
+      <w:r>
+        <w:rPr>
+          <w:i/>
+          <w:lang w:val="en-GB"/>
+        </w:rPr>
+        <w:t>PRIMARY KEY (</w:t>
+      </w:r>
+      <w:r>
+        <w:rPr>
+          <w:i/>
+          <w:lang w:val="en-GB"/>
+        </w:rPr>
+        <w:t>c</w:t>
+      </w:r>
+      <w:r>
+        <w:rPr>
+          <w:i/>
+          <w:lang w:val="en-GB"/>
+        </w:rPr>
+        <w:t>ategory,</w:t>
+      </w:r>
       <w:r>
         <w:rPr>
           <w:i/>
@@ -1118,288 +1143,95 @@
         </w:rPr>
         <w:t>pdid</w:t>
       </w:r>
-      <w:proofErr w:type="spellEnd"/>
-      <w:r>
-        <w:rPr>
-          <w:i/>
-          <w:lang w:val="en-GB"/>
-        </w:rPr>
-        <w:t xml:space="preserve"> </w:t>
-      </w:r>
-      <w:r>
-        <w:rPr>
-          <w:i/>
-          <w:lang w:val="en-GB"/>
-        </w:rPr>
-        <w:t>text</w:t>
-      </w:r>
-      <w:r>
-        <w:rPr>
-          <w:i/>
-          <w:lang w:val="en-GB"/>
-        </w:rPr>
-        <w:t>,</w:t>
-      </w:r>
-    </w:p>
-    <w:p>
-      <w:pPr>
-        <w:spacing w:after="0"/>
-        <w:jc w:val="both"/>
-        <w:rPr>
-          <w:i/>
-          <w:lang w:val="en-GB"/>
-        </w:rPr>
-      </w:pPr>
-      <w:r>
-        <w:rPr>
-          <w:i/>
-          <w:lang w:val="en-GB"/>
-        </w:rPr>
-        <w:t>c</w:t>
-      </w:r>
-      <w:r>
-        <w:rPr>
-          <w:i/>
-          <w:lang w:val="en-GB"/>
-        </w:rPr>
-        <w:t>ategory</w:t>
-      </w:r>
-      <w:r>
-        <w:rPr>
-          <w:i/>
-          <w:lang w:val="en-GB"/>
-        </w:rPr>
-        <w:t xml:space="preserve"> </w:t>
-      </w:r>
-      <w:r>
-        <w:rPr>
-          <w:i/>
-          <w:lang w:val="en-GB"/>
-        </w:rPr>
-        <w:t>text</w:t>
-      </w:r>
-      <w:r>
-        <w:rPr>
-          <w:i/>
-          <w:lang w:val="en-GB"/>
-        </w:rPr>
-        <w:t>,</w:t>
-      </w:r>
-    </w:p>
-    <w:p>
-      <w:pPr>
-        <w:spacing w:after="0"/>
-        <w:jc w:val="both"/>
-        <w:rPr>
-          <w:i/>
-          <w:lang w:val="en-GB"/>
-        </w:rPr>
-      </w:pPr>
-      <w:r>
-        <w:rPr>
-          <w:i/>
-          <w:lang w:val="en-GB"/>
-        </w:rPr>
-        <w:t>date</w:t>
-      </w:r>
-      <w:r>
-        <w:rPr>
-          <w:i/>
-          <w:lang w:val="en-GB"/>
-        </w:rPr>
-        <w:t xml:space="preserve"> </w:t>
-      </w:r>
-      <w:proofErr w:type="spellStart"/>
-      <w:r>
-        <w:rPr>
-          <w:i/>
-          <w:lang w:val="en-GB"/>
-        </w:rPr>
-        <w:t>date</w:t>
-      </w:r>
-      <w:proofErr w:type="spellEnd"/>
-      <w:r>
-        <w:rPr>
-          <w:i/>
-          <w:lang w:val="en-GB"/>
-        </w:rPr>
-        <w:t>,</w:t>
-      </w:r>
-    </w:p>
-    <w:p>
-      <w:pPr>
-        <w:spacing w:after="0"/>
-        <w:jc w:val="both"/>
-        <w:rPr>
-          <w:i/>
-          <w:lang w:val="en-GB"/>
-        </w:rPr>
-      </w:pPr>
-      <w:r>
-        <w:rPr>
-          <w:i/>
-          <w:lang w:val="en-GB"/>
-        </w:rPr>
-        <w:t>d</w:t>
-      </w:r>
-      <w:r>
-        <w:rPr>
-          <w:i/>
-          <w:lang w:val="en-GB"/>
-        </w:rPr>
-        <w:t>escript</w:t>
-      </w:r>
-      <w:r>
-        <w:rPr>
-          <w:i/>
-          <w:lang w:val="en-GB"/>
-        </w:rPr>
-        <w:t xml:space="preserve"> text,</w:t>
-      </w:r>
-    </w:p>
-    <w:p>
-      <w:pPr>
-        <w:spacing w:after="0"/>
-        <w:jc w:val="both"/>
-        <w:rPr>
-          <w:i/>
-          <w:lang w:val="en-GB"/>
-        </w:rPr>
-      </w:pPr>
-      <w:r>
-        <w:rPr>
-          <w:i/>
-          <w:lang w:val="en-GB"/>
-        </w:rPr>
-        <w:t>PRIMARY KEY (</w:t>
-      </w:r>
-      <w:proofErr w:type="spellStart"/>
-      <w:proofErr w:type="gramStart"/>
-      <w:r>
-        <w:rPr>
-          <w:i/>
-          <w:lang w:val="en-GB"/>
-        </w:rPr>
-        <w:t>c</w:t>
-      </w:r>
-      <w:r>
-        <w:rPr>
-          <w:i/>
-          <w:lang w:val="en-GB"/>
-        </w:rPr>
-        <w:t>ategory,</w:t>
-      </w:r>
-      <w:r>
-        <w:rPr>
-          <w:i/>
-          <w:lang w:val="en-GB"/>
-        </w:rPr>
+      <w:r>
+        <w:rPr>
+          <w:i/>
+          <w:lang w:val="en-GB"/>
+        </w:rPr>
+        <w:t>)</w:t>
+      </w:r>
+    </w:p>
+    <w:p>
+      <w:pPr>
+        <w:spacing w:after="0"/>
+        <w:jc w:val="both"/>
+        <w:rPr>
+          <w:i/>
+          <w:lang w:val="en-GB"/>
+        </w:rPr>
+      </w:pPr>
+      <w:r>
+        <w:rPr>
+          <w:i/>
+          <w:lang w:val="en-GB"/>
+        </w:rPr>
+        <w:t>) WITH CLUSTERING ORDER BY (</w:t>
+      </w:r>
+      <w:r>
+        <w:rPr>
+          <w:i/>
+          <w:lang w:val="en-GB"/>
+        </w:rPr>
+        <w:t>pdid DESC</w:t>
+      </w:r>
+      <w:r>
+        <w:rPr>
+          <w:i/>
+          <w:lang w:val="en-GB"/>
+        </w:rPr>
+        <w:t>);</w:t>
+      </w:r>
+    </w:p>
+    <w:p>
+      <w:pPr>
+        <w:jc w:val="both"/>
+        <w:rPr>
+          <w:lang w:val="en-GB"/>
+        </w:rPr>
+      </w:pPr>
+    </w:p>
+    <w:p>
+      <w:pPr>
+        <w:jc w:val="both"/>
+      </w:pPr>
+      <w:r>
+        <w:t xml:space="preserve">En la tabla anterior </w:t>
+      </w:r>
+      <w:r>
+        <w:t>la categoría de la incidencia</w:t>
+      </w:r>
+      <w:r>
+        <w:t xml:space="preserve"> será la clave partición, esto significa que cuando un nodo reciba un registro para escribir aplicará la siguiente función </w:t>
+      </w:r>
+      <w:r>
+        <w:t>hash(</w:t>
+      </w:r>
+      <w:r>
+        <w:t>category</w:t>
+      </w:r>
+      <w:r>
+        <w:t>) = {1, 2, 3, …, 10}, es decir que los posibles valores serán del 1 al 10 (nodos en el clúster). De esta m</w:t>
+      </w:r>
+      <w:r>
+        <w:t xml:space="preserve">anera todos los registros de una misma categoría </w:t>
+      </w:r>
+      <w:r>
+        <w:t>estarán en un solo nodo.</w:t>
+      </w:r>
+    </w:p>
+    <w:p>
+      <w:pPr>
+        <w:jc w:val="both"/>
+      </w:pPr>
+      <w:r>
+        <w:t xml:space="preserve">La clave de clúster </w:t>
+      </w:r>
+      <w:r>
+        <w:t>(</w:t>
+      </w:r>
+      <w:r>
         <w:t>pdid</w:t>
       </w:r>
-      <w:proofErr w:type="spellEnd"/>
-      <w:proofErr w:type="gramEnd"/>
-      <w:r>
-        <w:rPr>
-          <w:i/>
-          <w:lang w:val="en-GB"/>
-        </w:rPr>
-        <w:t>)</w:t>
-      </w:r>
-    </w:p>
-    <w:p>
-      <w:pPr>
-        <w:spacing w:after="0"/>
-        <w:jc w:val="both"/>
-        <w:rPr>
-          <w:i/>
-          <w:lang w:val="en-GB"/>
-        </w:rPr>
-      </w:pPr>
-      <w:r>
-        <w:rPr>
-          <w:i/>
-          <w:lang w:val="en-GB"/>
-        </w:rPr>
-        <w:t>) WITH CLUSTERING ORDER BY (</w:t>
-      </w:r>
-      <w:proofErr w:type="spellStart"/>
-      <w:r>
-        <w:rPr>
-          <w:i/>
-          <w:lang w:val="en-GB"/>
-        </w:rPr>
-        <w:t>pdid</w:t>
-      </w:r>
-      <w:proofErr w:type="spellEnd"/>
-      <w:r>
-        <w:rPr>
-          <w:i/>
-          <w:lang w:val="en-GB"/>
-        </w:rPr>
-        <w:t xml:space="preserve"> DESC</w:t>
-      </w:r>
-      <w:r>
-        <w:rPr>
-          <w:i/>
-          <w:lang w:val="en-GB"/>
-        </w:rPr>
-        <w:t>);</w:t>
-      </w:r>
-    </w:p>
-    <w:p>
-      <w:pPr>
-        <w:jc w:val="both"/>
-        <w:rPr>
-          <w:lang w:val="en-GB"/>
-        </w:rPr>
-      </w:pPr>
-    </w:p>
-    <w:p>
-      <w:pPr>
-        <w:jc w:val="both"/>
-      </w:pPr>
-      <w:r>
-        <w:t xml:space="preserve">En la tabla anterior </w:t>
-      </w:r>
-      <w:r>
-        <w:t>la categoría de la incidencia</w:t>
-      </w:r>
-      <w:r>
-        <w:t xml:space="preserve"> será la clave partición, esto significa que cuando un nodo reciba un registro para escribir aplicará la siguiente función </w:t>
-      </w:r>
-      <w:r>
-        <w:t>hash(</w:t>
-      </w:r>
-      <w:proofErr w:type="spellStart"/>
-      <w:r>
-        <w:t>category</w:t>
-      </w:r>
-      <w:proofErr w:type="spellEnd"/>
-      <w:r>
-        <w:t>) = {1, 2, 3, …, 10}, es decir que los posibles valores serán del 1 al 10 (nodos en el clúster). De esta m</w:t>
-      </w:r>
-      <w:r>
-        <w:t xml:space="preserve">anera todos los registros de una misma categoría </w:t>
-      </w:r>
-      <w:r>
-        <w:t>estarán en un solo nodo.</w:t>
-      </w:r>
-    </w:p>
-    <w:p>
-      <w:pPr>
-        <w:jc w:val="both"/>
-      </w:pPr>
-      <w:r>
-        <w:t xml:space="preserve">La clave de clúster </w:t>
-      </w:r>
-      <w:r>
-        <w:t>(</w:t>
-      </w:r>
-      <w:proofErr w:type="spellStart"/>
-      <w:r>
-        <w:t>pdid</w:t>
-      </w:r>
-      <w:proofErr w:type="spellEnd"/>
       <w:r>
         <w:t xml:space="preserve">) </w:t>
       </w:r>
@@ -1415,15 +1247,7 @@
         <w:jc w:val="both"/>
       </w:pPr>
       <w:r>
-        <w:t xml:space="preserve">Cada nodo </w:t>
-      </w:r>
-      <w:proofErr w:type="spellStart"/>
-      <w:r>
-        <w:t>Cassandra</w:t>
-      </w:r>
-      <w:proofErr w:type="spellEnd"/>
-      <w:r>
-        <w:t xml:space="preserve"> almacenará los registros pertenecientes a diferentes claves de partición (en nuestro ejemplo </w:t>
+        <w:t xml:space="preserve">Cada nodo Cassandra almacenará los registros pertenecientes a diferentes claves de partición (en nuestro ejemplo </w:t>
       </w:r>
       <w:r>
         <w:t>puede</w:t>
@@ -1498,7 +1322,7 @@
                     </pic:cNvPicPr>
                   </pic:nvPicPr>
                   <pic:blipFill>
-                    <a:blip r:embed="rId8">
+                    <a:blip r:embed="rId10">
                       <a:extLst>
                         <a:ext uri="{28A0092B-C50C-407E-A947-70E740481C1C}">
                           <a14:useLocalDpi xmlns:a14="http://schemas.microsoft.com/office/drawing/2010/main" val="0"/>
@@ -1538,22 +1362,33 @@
       <w:r>
         <w:t xml:space="preserve">Figura  </w:t>
       </w:r>
-      <w:fldSimple w:instr=" SEQ Figura_ \* ARABIC ">
-        <w:r>
-          <w:rPr>
-            <w:noProof/>
-          </w:rPr>
-          <w:t>4</w:t>
-        </w:r>
-      </w:fldSimple>
+      <w:r>
+        <w:fldChar w:fldCharType="begin"/>
+      </w:r>
+      <w:r>
+        <w:instrText xml:space="preserve"> SEQ Figura_ \* ARABIC </w:instrText>
+      </w:r>
+      <w:r>
+        <w:fldChar w:fldCharType="separate"/>
+      </w:r>
+      <w:r>
+        <w:rPr>
+          <w:noProof/>
+        </w:rPr>
+        <w:t>4</w:t>
+      </w:r>
+      <w:r>
+        <w:rPr>
+          <w:noProof/>
+        </w:rPr>
+        <w:fldChar w:fldCharType="end"/>
+      </w:r>
       <w:r>
         <w:t>. Diseño de la tabla ejemplo ‘</w:t>
       </w:r>
-      <w:proofErr w:type="spellStart"/>
       <w:r>
         <w:t>incidenciaporcategoria</w:t>
       </w:r>
-      <w:proofErr w:type="spellEnd"/>
       <w:r>
         <w:t>’.</w:t>
       </w:r>
@@ -1571,371 +1406,325 @@
       <w:r>
         <w:t>En el ejemplo anterior observamos que para cada clave partición (</w:t>
       </w:r>
-      <w:proofErr w:type="spellStart"/>
-      <w:r>
+      <w:r>
+        <w:t>category) se creará una fila con las</w:t>
+      </w:r>
+      <w:r>
+        <w:t xml:space="preserve"> </w:t>
+      </w:r>
+      <w:r>
+        <w:t>incidencias de la misma categoría</w:t>
+      </w:r>
+      <w:r>
+        <w:t>, ordenados de forma descendiente definidos por la clave clúster (</w:t>
+      </w:r>
+      <w:r>
+        <w:t>pdid</w:t>
+      </w:r>
+      <w:r>
+        <w:t xml:space="preserve">). En este caso los valores de cada celda serán los campos </w:t>
+      </w:r>
+      <w:r>
+        <w:rPr>
+          <w:i/>
+        </w:rPr>
+        <w:t>date</w:t>
+      </w:r>
+      <w:r>
+        <w:t xml:space="preserve">, </w:t>
+      </w:r>
+      <w:r>
+        <w:rPr>
+          <w:i/>
+        </w:rPr>
+        <w:t>descript</w:t>
+      </w:r>
+      <w:r>
+        <w:t>.</w:t>
+      </w:r>
+    </w:p>
+    <w:p>
+      <w:pPr>
+        <w:spacing w:after="0"/>
+        <w:jc w:val="both"/>
+      </w:pPr>
+    </w:p>
+    <w:p>
+      <w:pPr>
+        <w:spacing w:after="0"/>
+        <w:jc w:val="both"/>
+      </w:pPr>
+      <w:r>
+        <w:t xml:space="preserve">Cada tabla tendrá entones una fila con N registros para cada </w:t>
+      </w:r>
+      <w:r>
+        <w:t>categoría</w:t>
+      </w:r>
+      <w:r>
+        <w:t>.</w:t>
+      </w:r>
+      <w:r>
+        <w:t xml:space="preserve"> L</w:t>
+      </w:r>
+      <w:r>
+        <w:t>a capacida</w:t>
+      </w:r>
+      <w:r>
+        <w:t>d máxima de registros por fila t</w:t>
+      </w:r>
+      <w:r>
+        <w:t>eóricamente es de 2 billones.</w:t>
+      </w:r>
+    </w:p>
+    <w:p>
+      <w:pPr>
+        <w:spacing w:after="0"/>
+        <w:jc w:val="both"/>
+      </w:pPr>
+    </w:p>
+    <w:p>
+      <w:pPr>
+        <w:spacing w:after="0"/>
+        <w:jc w:val="both"/>
+      </w:pPr>
+      <w:r>
+        <w:t>Para optimizar Cassandra, es necesario agregar más valores a la clave de partición, esto lo podemos hacer separando</w:t>
+      </w:r>
+      <w:r>
+        <w:t xml:space="preserve"> también</w:t>
+      </w:r>
+      <w:r>
+        <w:t xml:space="preserve"> </w:t>
+      </w:r>
+      <w:r>
+        <w:t>por distrito</w:t>
+      </w:r>
+      <w:r>
+        <w:t>:</w:t>
+      </w:r>
+    </w:p>
+    <w:p>
+      <w:pPr>
+        <w:spacing w:after="0"/>
+        <w:jc w:val="both"/>
+      </w:pPr>
+    </w:p>
+    <w:p>
+      <w:pPr>
+        <w:spacing w:after="0"/>
+        <w:jc w:val="both"/>
+        <w:rPr>
+          <w:i/>
+          <w:lang w:val="en-GB"/>
+        </w:rPr>
+      </w:pPr>
+      <w:r>
+        <w:rPr>
+          <w:i/>
+          <w:lang w:val="en-GB"/>
+        </w:rPr>
+        <w:t>CREATE TABLE incidencias.incidenciaporcategoriadistrito (</w:t>
+      </w:r>
+    </w:p>
+    <w:p>
+      <w:pPr>
+        <w:spacing w:after="0"/>
+        <w:jc w:val="both"/>
+        <w:rPr>
+          <w:i/>
+          <w:lang w:val="en-GB"/>
+        </w:rPr>
+      </w:pPr>
+      <w:r>
+        <w:rPr>
+          <w:i/>
+          <w:lang w:val="en-GB"/>
+        </w:rPr>
+        <w:t xml:space="preserve">pdid </w:t>
+      </w:r>
+      <w:r>
+        <w:rPr>
+          <w:i/>
+          <w:lang w:val="en-GB"/>
+        </w:rPr>
+        <w:t>text</w:t>
+      </w:r>
+      <w:r>
+        <w:rPr>
+          <w:i/>
+          <w:lang w:val="en-GB"/>
+        </w:rPr>
+        <w:t>,</w:t>
+      </w:r>
+    </w:p>
+    <w:p>
+      <w:pPr>
+        <w:spacing w:after="0"/>
+        <w:jc w:val="both"/>
+        <w:rPr>
+          <w:i/>
+          <w:lang w:val="en-GB"/>
+        </w:rPr>
+      </w:pPr>
+      <w:r>
+        <w:rPr>
+          <w:i/>
+          <w:lang w:val="en-GB"/>
+        </w:rPr>
+        <w:t>category text</w:t>
+      </w:r>
+    </w:p>
+    <w:p>
+      <w:pPr>
+        <w:spacing w:after="0"/>
+        <w:jc w:val="both"/>
+        <w:rPr>
+          <w:i/>
+          <w:lang w:val="en-GB"/>
+        </w:rPr>
+      </w:pPr>
+      <w:r>
+        <w:rPr>
+          <w:i/>
+          <w:lang w:val="en-GB"/>
+        </w:rPr>
+        <w:t>pdd</w:t>
+      </w:r>
+      <w:r>
+        <w:rPr>
+          <w:i/>
+          <w:lang w:val="en-GB"/>
+        </w:rPr>
+        <w:t>istrict</w:t>
+      </w:r>
+      <w:r>
+        <w:rPr>
+          <w:i/>
+          <w:lang w:val="en-GB"/>
+        </w:rPr>
+        <w:t xml:space="preserve"> </w:t>
+      </w:r>
+      <w:r>
+        <w:rPr>
+          <w:i/>
+          <w:lang w:val="en-GB"/>
+        </w:rPr>
+        <w:t>text,</w:t>
+      </w:r>
+    </w:p>
+    <w:p>
+      <w:pPr>
+        <w:spacing w:after="0"/>
+        <w:jc w:val="both"/>
+        <w:rPr>
+          <w:i/>
+          <w:lang w:val="en-GB"/>
+        </w:rPr>
+      </w:pPr>
+      <w:r>
+        <w:rPr>
+          <w:i/>
+          <w:lang w:val="en-GB"/>
+        </w:rPr>
+        <w:t>date</w:t>
+      </w:r>
+      <w:r>
+        <w:rPr>
+          <w:i/>
+          <w:lang w:val="en-GB"/>
+        </w:rPr>
+        <w:t xml:space="preserve"> </w:t>
+      </w:r>
+      <w:r>
+        <w:rPr>
+          <w:i/>
+          <w:lang w:val="en-GB"/>
+        </w:rPr>
+        <w:t>date</w:t>
+      </w:r>
+      <w:r>
+        <w:rPr>
+          <w:i/>
+          <w:lang w:val="en-GB"/>
+        </w:rPr>
+        <w:t>,</w:t>
+      </w:r>
+    </w:p>
+    <w:p>
+      <w:pPr>
+        <w:spacing w:after="0"/>
+        <w:jc w:val="both"/>
+        <w:rPr>
+          <w:i/>
+          <w:lang w:val="en-GB"/>
+        </w:rPr>
+      </w:pPr>
+      <w:r>
+        <w:rPr>
+          <w:i/>
+          <w:lang w:val="en-GB"/>
+        </w:rPr>
+        <w:t xml:space="preserve">descript </w:t>
+      </w:r>
+      <w:r>
+        <w:rPr>
+          <w:i/>
+          <w:lang w:val="en-GB"/>
+        </w:rPr>
+        <w:t>text,</w:t>
+      </w:r>
+    </w:p>
+    <w:p>
+      <w:pPr>
+        <w:spacing w:after="0"/>
+        <w:jc w:val="both"/>
+        <w:rPr>
+          <w:i/>
+          <w:lang w:val="en-GB"/>
+        </w:rPr>
+      </w:pPr>
+      <w:r>
+        <w:rPr>
+          <w:i/>
+          <w:lang w:val="en-GB"/>
+        </w:rPr>
+        <w:t>PRIMARY KEY (</w:t>
+      </w:r>
+      <w:r>
+        <w:rPr>
+          <w:i/>
+          <w:lang w:val="en-GB"/>
+        </w:rPr>
+        <w:t>(</w:t>
+      </w:r>
+      <w:r>
+        <w:rPr>
+          <w:i/>
+          <w:lang w:val="en-GB"/>
+        </w:rPr>
         <w:t>category</w:t>
       </w:r>
-      <w:proofErr w:type="spellEnd"/>
-      <w:r>
-        <w:t>) se creará una fila con las</w:t>
-      </w:r>
-      <w:r>
-        <w:t xml:space="preserve"> </w:t>
-      </w:r>
-      <w:r>
-        <w:t>incidencias de la misma categoría</w:t>
-      </w:r>
-      <w:r>
-        <w:t xml:space="preserve">, ordenados de forma descendiente definidos por </w:t>
-      </w:r>
-      <w:proofErr w:type="gramStart"/>
-      <w:r>
-        <w:t>la clave clúster</w:t>
-      </w:r>
-      <w:proofErr w:type="gramEnd"/>
-      <w:r>
-        <w:t xml:space="preserve"> (</w:t>
-      </w:r>
-      <w:proofErr w:type="spellStart"/>
-      <w:r>
+      <w:r>
+        <w:rPr>
+          <w:i/>
+          <w:lang w:val="en-GB"/>
+        </w:rPr>
+        <w:t>,pddistrict)</w:t>
+      </w:r>
+      <w:r>
+        <w:rPr>
+          <w:i/>
+          <w:lang w:val="en-GB"/>
+        </w:rPr>
+        <w:t>,</w:t>
+      </w:r>
+      <w:r>
+        <w:rPr>
+          <w:i/>
+          <w:lang w:val="en-GB"/>
+        </w:rPr>
         <w:t>pdid</w:t>
       </w:r>
-      <w:proofErr w:type="spellEnd"/>
-      <w:r>
-        <w:t xml:space="preserve">). En este caso los valores de cada celda serán los campos </w:t>
-      </w:r>
-      <w:r>
-        <w:rPr>
-          <w:i/>
-        </w:rPr>
-        <w:t>date</w:t>
-      </w:r>
-      <w:r>
-        <w:t xml:space="preserve">, </w:t>
-      </w:r>
-      <w:proofErr w:type="spellStart"/>
-      <w:r>
-        <w:rPr>
-          <w:i/>
-        </w:rPr>
-        <w:t>descript</w:t>
-      </w:r>
-      <w:proofErr w:type="spellEnd"/>
-      <w:r>
-        <w:t>.</w:t>
-      </w:r>
-    </w:p>
-    <w:p>
-      <w:pPr>
-        <w:spacing w:after="0"/>
-        <w:jc w:val="both"/>
-      </w:pPr>
-    </w:p>
-    <w:p>
-      <w:pPr>
-        <w:spacing w:after="0"/>
-        <w:jc w:val="both"/>
-      </w:pPr>
-      <w:r>
-        <w:t xml:space="preserve">Cada tabla tendrá entones una fila con N registros para cada </w:t>
-      </w:r>
-      <w:r>
-        <w:t>categoría</w:t>
-      </w:r>
-      <w:r>
-        <w:t>.</w:t>
-      </w:r>
-      <w:r>
-        <w:t xml:space="preserve"> L</w:t>
-      </w:r>
-      <w:r>
-        <w:t>a capacida</w:t>
-      </w:r>
-      <w:r>
-        <w:t>d máxima de registros por fila t</w:t>
-      </w:r>
-      <w:r>
-        <w:t>eóricamente es de 2 billones.</w:t>
-      </w:r>
-    </w:p>
-    <w:p>
-      <w:pPr>
-        <w:spacing w:after="0"/>
-        <w:jc w:val="both"/>
-      </w:pPr>
-    </w:p>
-    <w:p>
-      <w:pPr>
-        <w:spacing w:after="0"/>
-        <w:jc w:val="both"/>
-      </w:pPr>
-      <w:r>
-        <w:t xml:space="preserve">Para optimizar </w:t>
-      </w:r>
-      <w:proofErr w:type="spellStart"/>
-      <w:r>
-        <w:t>Cassandra</w:t>
-      </w:r>
-      <w:proofErr w:type="spellEnd"/>
-      <w:r>
-        <w:t>, es necesario agregar más valores a la clave de partición, esto lo podemos hacer separando</w:t>
-      </w:r>
-      <w:r>
-        <w:t xml:space="preserve"> también</w:t>
-      </w:r>
-      <w:r>
-        <w:t xml:space="preserve"> </w:t>
-      </w:r>
-      <w:r>
-        <w:t>por distrito</w:t>
-      </w:r>
-      <w:r>
-        <w:t>:</w:t>
-      </w:r>
-    </w:p>
-    <w:p>
-      <w:pPr>
-        <w:spacing w:after="0"/>
-        <w:jc w:val="both"/>
-      </w:pPr>
-    </w:p>
-    <w:p>
-      <w:pPr>
-        <w:spacing w:after="0"/>
-        <w:jc w:val="both"/>
-        <w:rPr>
-          <w:i/>
-          <w:lang w:val="en-GB"/>
-        </w:rPr>
-      </w:pPr>
-      <w:r>
-        <w:rPr>
-          <w:i/>
-          <w:lang w:val="en-GB"/>
-        </w:rPr>
-        <w:t xml:space="preserve">CREATE TABLE </w:t>
-      </w:r>
-      <w:proofErr w:type="spellStart"/>
-      <w:proofErr w:type="gramStart"/>
-      <w:r>
-        <w:rPr>
-          <w:i/>
-          <w:lang w:val="en-GB"/>
-        </w:rPr>
-        <w:t>incidencias.incidenciaporcategoriadistrito</w:t>
-      </w:r>
-      <w:proofErr w:type="spellEnd"/>
-      <w:proofErr w:type="gramEnd"/>
-      <w:r>
-        <w:rPr>
-          <w:i/>
-          <w:lang w:val="en-GB"/>
-        </w:rPr>
-        <w:t xml:space="preserve"> (</w:t>
-      </w:r>
-    </w:p>
-    <w:p>
-      <w:pPr>
-        <w:spacing w:after="0"/>
-        <w:jc w:val="both"/>
-        <w:rPr>
-          <w:i/>
-          <w:lang w:val="en-GB"/>
-        </w:rPr>
-      </w:pPr>
-      <w:proofErr w:type="spellStart"/>
-      <w:r>
-        <w:rPr>
-          <w:i/>
-          <w:lang w:val="en-GB"/>
-        </w:rPr>
-        <w:t>pdid</w:t>
-      </w:r>
-      <w:proofErr w:type="spellEnd"/>
-      <w:r>
-        <w:rPr>
-          <w:i/>
-          <w:lang w:val="en-GB"/>
-        </w:rPr>
-        <w:t xml:space="preserve"> </w:t>
-      </w:r>
-      <w:r>
-        <w:rPr>
-          <w:i/>
-          <w:lang w:val="en-GB"/>
-        </w:rPr>
-        <w:t>text</w:t>
-      </w:r>
-      <w:r>
-        <w:rPr>
-          <w:i/>
-          <w:lang w:val="en-GB"/>
-        </w:rPr>
-        <w:t>,</w:t>
-      </w:r>
-    </w:p>
-    <w:p>
-      <w:pPr>
-        <w:spacing w:after="0"/>
-        <w:jc w:val="both"/>
-        <w:rPr>
-          <w:i/>
-          <w:lang w:val="en-GB"/>
-        </w:rPr>
-      </w:pPr>
-      <w:r>
-        <w:rPr>
-          <w:i/>
-          <w:lang w:val="en-GB"/>
-        </w:rPr>
-        <w:t>category text</w:t>
-      </w:r>
-    </w:p>
-    <w:p>
-      <w:pPr>
-        <w:spacing w:after="0"/>
-        <w:jc w:val="both"/>
-        <w:rPr>
-          <w:i/>
-          <w:lang w:val="en-GB"/>
-        </w:rPr>
-      </w:pPr>
-      <w:proofErr w:type="spellStart"/>
-      <w:r>
-        <w:rPr>
-          <w:i/>
-          <w:lang w:val="en-GB"/>
-        </w:rPr>
-        <w:t>pdd</w:t>
-      </w:r>
-      <w:r>
-        <w:rPr>
-          <w:i/>
-          <w:lang w:val="en-GB"/>
-        </w:rPr>
-        <w:t>istrict</w:t>
-      </w:r>
-      <w:proofErr w:type="spellEnd"/>
-      <w:r>
-        <w:rPr>
-          <w:i/>
-          <w:lang w:val="en-GB"/>
-        </w:rPr>
-        <w:t xml:space="preserve"> </w:t>
-      </w:r>
-      <w:r>
-        <w:rPr>
-          <w:i/>
-          <w:lang w:val="en-GB"/>
-        </w:rPr>
-        <w:t>text,</w:t>
-      </w:r>
-    </w:p>
-    <w:p>
-      <w:pPr>
-        <w:spacing w:after="0"/>
-        <w:jc w:val="both"/>
-        <w:rPr>
-          <w:i/>
-          <w:lang w:val="en-GB"/>
-        </w:rPr>
-      </w:pPr>
-      <w:r>
-        <w:rPr>
-          <w:i/>
-          <w:lang w:val="en-GB"/>
-        </w:rPr>
-        <w:t>date</w:t>
-      </w:r>
-      <w:r>
-        <w:rPr>
-          <w:i/>
-          <w:lang w:val="en-GB"/>
-        </w:rPr>
-        <w:t xml:space="preserve"> </w:t>
-      </w:r>
-      <w:proofErr w:type="spellStart"/>
-      <w:r>
-        <w:rPr>
-          <w:i/>
-          <w:lang w:val="en-GB"/>
-        </w:rPr>
-        <w:t>date</w:t>
-      </w:r>
-      <w:proofErr w:type="spellEnd"/>
-      <w:r>
-        <w:rPr>
-          <w:i/>
-          <w:lang w:val="en-GB"/>
-        </w:rPr>
-        <w:t>,</w:t>
-      </w:r>
-    </w:p>
-    <w:p>
-      <w:pPr>
-        <w:spacing w:after="0"/>
-        <w:jc w:val="both"/>
-        <w:rPr>
-          <w:i/>
-          <w:lang w:val="en-GB"/>
-        </w:rPr>
-      </w:pPr>
-      <w:r>
-        <w:rPr>
-          <w:i/>
-          <w:lang w:val="en-GB"/>
-        </w:rPr>
-        <w:t xml:space="preserve">descript </w:t>
-      </w:r>
-      <w:r>
-        <w:rPr>
-          <w:i/>
-          <w:lang w:val="en-GB"/>
-        </w:rPr>
-        <w:t>text,</w:t>
-      </w:r>
-    </w:p>
-    <w:p>
-      <w:pPr>
-        <w:spacing w:after="0"/>
-        <w:jc w:val="both"/>
-        <w:rPr>
-          <w:i/>
-          <w:lang w:val="en-GB"/>
-        </w:rPr>
-      </w:pPr>
-      <w:r>
-        <w:rPr>
-          <w:i/>
-          <w:lang w:val="en-GB"/>
-        </w:rPr>
-        <w:t>PRIMARY KEY (</w:t>
-      </w:r>
-      <w:r>
-        <w:rPr>
-          <w:i/>
-          <w:lang w:val="en-GB"/>
-        </w:rPr>
-        <w:t>(</w:t>
-      </w:r>
-      <w:proofErr w:type="spellStart"/>
-      <w:proofErr w:type="gramStart"/>
-      <w:r>
-        <w:rPr>
-          <w:i/>
-          <w:lang w:val="en-GB"/>
-        </w:rPr>
-        <w:t>category</w:t>
-      </w:r>
-      <w:r>
-        <w:rPr>
-          <w:i/>
-          <w:lang w:val="en-GB"/>
-        </w:rPr>
-        <w:t>,pddistrict</w:t>
-      </w:r>
-      <w:proofErr w:type="spellEnd"/>
-      <w:proofErr w:type="gramEnd"/>
       <w:r>
         <w:rPr>
           <w:i/>
@@ -1943,29 +1732,6 @@
         </w:rPr>
         <w:t>)</w:t>
       </w:r>
-      <w:r>
-        <w:rPr>
-          <w:i/>
-          <w:lang w:val="en-GB"/>
-        </w:rPr>
-        <w:t>,</w:t>
-      </w:r>
-      <w:proofErr w:type="spellStart"/>
-      <w:r>
-        <w:rPr>
-          <w:i/>
-          <w:lang w:val="en-GB"/>
-        </w:rPr>
-        <w:t>pdid</w:t>
-      </w:r>
-      <w:proofErr w:type="spellEnd"/>
-      <w:r>
-        <w:rPr>
-          <w:i/>
-          <w:lang w:val="en-GB"/>
-        </w:rPr>
-        <w:t>)</w:t>
-      </w:r>
     </w:p>
     <w:p>
       <w:pPr>
@@ -1983,21 +1749,12 @@
         </w:rPr>
         <w:t>) WITH CLUSTERING ORDER BY (</w:t>
       </w:r>
-      <w:proofErr w:type="spellStart"/>
-      <w:r>
-        <w:rPr>
-          <w:i/>
-          <w:lang w:val="en-GB"/>
-        </w:rPr>
-        <w:t>pdid</w:t>
-      </w:r>
-      <w:proofErr w:type="spellEnd"/>
-      <w:r>
-        <w:rPr>
-          <w:i/>
-          <w:lang w:val="en-GB"/>
-        </w:rPr>
-        <w:t xml:space="preserve"> DESC</w:t>
+      <w:r>
+        <w:rPr>
+          <w:i/>
+          <w:lang w:val="en-GB"/>
+        </w:rPr>
+        <w:t>pdid DESC</w:t>
       </w:r>
       <w:r>
         <w:rPr>
@@ -2024,23 +1781,14 @@
       <w:r>
         <w:t>La clave de partición (</w:t>
       </w:r>
-      <w:proofErr w:type="spellStart"/>
-      <w:proofErr w:type="gramStart"/>
       <w:r>
         <w:t>category,pddistrict</w:t>
       </w:r>
-      <w:proofErr w:type="spellEnd"/>
-      <w:proofErr w:type="gramEnd"/>
       <w:r>
         <w:t xml:space="preserve">) crea diferentes filas de registros por cada </w:t>
       </w:r>
-      <w:proofErr w:type="spellStart"/>
-      <w:r>
-        <w:t>categoria</w:t>
-      </w:r>
-      <w:proofErr w:type="spellEnd"/>
-      <w:r>
-        <w:t>/distrito</w:t>
+      <w:r>
+        <w:t>categoria/distrito</w:t>
       </w:r>
       <w:r>
         <w:t>. La tabla ahora será de la siguiente forma:</w:t>
@@ -2080,7 +1828,7 @@
                     </pic:cNvPicPr>
                   </pic:nvPicPr>
                   <pic:blipFill>
-                    <a:blip r:embed="rId9">
+                    <a:blip r:embed="rId11">
                       <a:extLst>
                         <a:ext uri="{28A0092B-C50C-407E-A947-70E740481C1C}">
                           <a14:useLocalDpi xmlns:a14="http://schemas.microsoft.com/office/drawing/2010/main" val="0"/>
@@ -2120,28 +1868,36 @@
       <w:r>
         <w:t xml:space="preserve">Figura  </w:t>
       </w:r>
-      <w:fldSimple w:instr=" SEQ Figura_ \* ARABIC ">
-        <w:r>
-          <w:rPr>
-            <w:noProof/>
-          </w:rPr>
-          <w:t>5</w:t>
-        </w:r>
-      </w:fldSimple>
+      <w:r>
+        <w:fldChar w:fldCharType="begin"/>
+      </w:r>
+      <w:r>
+        <w:instrText xml:space="preserve"> SEQ Figura_ \* ARABIC </w:instrText>
+      </w:r>
+      <w:r>
+        <w:fldChar w:fldCharType="separate"/>
+      </w:r>
+      <w:r>
+        <w:rPr>
+          <w:noProof/>
+        </w:rPr>
+        <w:t>5</w:t>
+      </w:r>
+      <w:r>
+        <w:rPr>
+          <w:noProof/>
+        </w:rPr>
+        <w:fldChar w:fldCharType="end"/>
+      </w:r>
       <w:r>
         <w:t xml:space="preserve">. </w:t>
       </w:r>
       <w:r>
-        <w:t>Diseño de la tabla ejemplo ‘</w:t>
-      </w:r>
-      <w:proofErr w:type="spellStart"/>
-      <w:r>
-        <w:t>incidenciaporcategoria</w:t>
+        <w:t>Diseño de la tabla ejemplo ‘incidenciaporcategoria</w:t>
       </w:r>
       <w:r>
         <w:t>distrito</w:t>
       </w:r>
-      <w:proofErr w:type="spellEnd"/>
       <w:r>
         <w:t>’</w:t>
       </w:r>
@@ -2195,41 +1951,7 @@
           <w:i/>
           <w:lang w:val="en-GB"/>
         </w:rPr>
-        <w:t xml:space="preserve">SELECT * FROM </w:t>
-      </w:r>
-      <w:proofErr w:type="spellStart"/>
-      <w:proofErr w:type="gramStart"/>
-      <w:r>
-        <w:rPr>
-          <w:i/>
-          <w:lang w:val="en-GB"/>
-        </w:rPr>
-        <w:t>incidencias.incidenciaporcategoriadistrito</w:t>
-      </w:r>
-      <w:proofErr w:type="spellEnd"/>
-      <w:proofErr w:type="gramEnd"/>
-      <w:r>
-        <w:rPr>
-          <w:i/>
-          <w:lang w:val="en-GB"/>
-        </w:rPr>
-        <w:t xml:space="preserve"> WHERE category='SUICIDE' AND </w:t>
-      </w:r>
-      <w:proofErr w:type="spellStart"/>
-      <w:r>
-        <w:rPr>
-          <w:i/>
-          <w:lang w:val="en-GB"/>
-        </w:rPr>
-        <w:t>pddistrict</w:t>
-      </w:r>
-      <w:proofErr w:type="spellEnd"/>
-      <w:r>
-        <w:rPr>
-          <w:i/>
-          <w:lang w:val="en-GB"/>
-        </w:rPr>
-        <w:t>='BAYVIEW';</w:t>
+        <w:t>SELECT * FROM incidencias.incidenciaporcategoriadistrito WHERE category='SUICIDE' AND pddistrict='BAYVIEW';</w:t>
       </w:r>
       <w:r>
         <w:rPr>
@@ -2272,17 +1994,7 @@
           <w:b/>
           <w:sz w:val="32"/>
         </w:rPr>
-        <w:t xml:space="preserve"> d</w:t>
-      </w:r>
-      <w:bookmarkStart w:id="1" w:name="_GoBack"/>
-      <w:bookmarkEnd w:id="1"/>
-      <w:r>
-        <w:rPr>
-          <w:rFonts w:asciiTheme="majorHAnsi" w:hAnsiTheme="majorHAnsi" w:cstheme="majorHAnsi"/>
-          <w:b/>
-          <w:sz w:val="32"/>
-        </w:rPr>
-        <w:t>el fichero de datos</w:t>
+        <w:t xml:space="preserve"> del fichero de datos</w:t>
       </w:r>
     </w:p>
     <w:p>
@@ -2331,7 +2043,7 @@
                     <pic:cNvPicPr/>
                   </pic:nvPicPr>
                   <pic:blipFill rotWithShape="1">
-                    <a:blip r:embed="rId10">
+                    <a:blip r:embed="rId12">
                       <a:extLst>
                         <a:ext uri="{28A0092B-C50C-407E-A947-70E740481C1C}">
                           <a14:useLocalDpi xmlns:a14="http://schemas.microsoft.com/office/drawing/2010/main" val="0"/>
@@ -2422,14 +2134,27 @@
                             <w:r>
                               <w:t xml:space="preserve">Figura  </w:t>
                             </w:r>
-                            <w:fldSimple w:instr=" SEQ Figura_ \* ARABIC ">
-                              <w:r>
-                                <w:rPr>
-                                  <w:noProof/>
-                                </w:rPr>
-                                <w:t>6</w:t>
-                              </w:r>
-                            </w:fldSimple>
+                            <w:r>
+                              <w:fldChar w:fldCharType="begin"/>
+                            </w:r>
+                            <w:r>
+                              <w:instrText xml:space="preserve"> SEQ Figura_ \* ARABIC </w:instrText>
+                            </w:r>
+                            <w:r>
+                              <w:fldChar w:fldCharType="separate"/>
+                            </w:r>
+                            <w:r>
+                              <w:rPr>
+                                <w:noProof/>
+                              </w:rPr>
+                              <w:t>6</w:t>
+                            </w:r>
+                            <w:r>
+                              <w:rPr>
+                                <w:noProof/>
+                              </w:rPr>
+                              <w:fldChar w:fldCharType="end"/>
+                            </w:r>
                             <w:r>
                               <w:t>. Script Python para modificar el formato de los campos 'Date' y 'Time'.</w:t>
                             </w:r>
@@ -2499,31 +2224,15 @@
         <w:spacing w:after="0"/>
       </w:pPr>
       <w:r>
-        <w:t xml:space="preserve">El resultado obtenido es un nuevo </w:t>
-      </w:r>
-      <w:proofErr w:type="spellStart"/>
-      <w:r>
-        <w:t>csv</w:t>
-      </w:r>
-      <w:proofErr w:type="spellEnd"/>
-      <w:r>
-        <w:t xml:space="preserve"> con las mismas columnas, pero con el formato correcto.</w:t>
-      </w:r>
-    </w:p>
-    <w:p>
-      <w:pPr>
-        <w:spacing w:after="0"/>
-      </w:pPr>
-      <w:r>
-        <w:t xml:space="preserve">Como se ha comentado anteriormente, para cada consulta es necesario la creación de una tabla con los campos que sean requeridos para dicha consulta. Por este motivo, se ha creado un script Python para facilitar la creación de los distintos </w:t>
-      </w:r>
-      <w:proofErr w:type="spellStart"/>
-      <w:r>
-        <w:t>csv</w:t>
-      </w:r>
-      <w:proofErr w:type="spellEnd"/>
-      <w:r>
-        <w:t xml:space="preserve"> de donde se importarán los datos para cada tabla. </w:t>
+        <w:t>El resultado obtenido es un nuevo csv con las mismas columnas, pero con el formato correcto.</w:t>
+      </w:r>
+    </w:p>
+    <w:p>
+      <w:pPr>
+        <w:spacing w:after="0"/>
+      </w:pPr>
+      <w:r>
+        <w:t xml:space="preserve">Como se ha comentado anteriormente, para cada consulta es necesario la creación de una tabla con los campos que sean requeridos para dicha consulta. Por este motivo, se ha creado un script Python para facilitar la creación de los distintos csv de donde se importarán los datos para cada tabla. </w:t>
       </w:r>
     </w:p>
     <w:p>
@@ -2557,7 +2266,7 @@
                     <pic:cNvPicPr/>
                   </pic:nvPicPr>
                   <pic:blipFill rotWithShape="1">
-                    <a:blip r:embed="rId11"/>
+                    <a:blip r:embed="rId13"/>
                     <a:srcRect t="643"/>
                     <a:stretch/>
                   </pic:blipFill>
@@ -2593,14 +2302,27 @@
       <w:r>
         <w:t xml:space="preserve">Figura  </w:t>
       </w:r>
-      <w:fldSimple w:instr=" SEQ Figura_ \* ARABIC ">
-        <w:r>
-          <w:rPr>
-            <w:noProof/>
-          </w:rPr>
-          <w:t>7</w:t>
-        </w:r>
-      </w:fldSimple>
+      <w:r>
+        <w:fldChar w:fldCharType="begin"/>
+      </w:r>
+      <w:r>
+        <w:instrText xml:space="preserve"> SEQ Figura_ \* ARABIC </w:instrText>
+      </w:r>
+      <w:r>
+        <w:fldChar w:fldCharType="separate"/>
+      </w:r>
+      <w:r>
+        <w:rPr>
+          <w:noProof/>
+        </w:rPr>
+        <w:t>7</w:t>
+      </w:r>
+      <w:r>
+        <w:rPr>
+          <w:noProof/>
+        </w:rPr>
+        <w:fldChar w:fldCharType="end"/>
+      </w:r>
       <w:r>
         <w:t xml:space="preserve">. </w:t>
       </w:r>
@@ -2608,36 +2330,20 @@
         <w:t xml:space="preserve">Script Python </w:t>
       </w:r>
       <w:r>
-        <w:t xml:space="preserve">para la creación de los distintos </w:t>
-      </w:r>
-      <w:proofErr w:type="spellStart"/>
-      <w:r>
-        <w:t>csv</w:t>
-      </w:r>
-      <w:proofErr w:type="spellEnd"/>
-      <w:r>
-        <w:t xml:space="preserve"> para importar datos en cada tabla.</w:t>
-      </w:r>
-    </w:p>
-    <w:p>
-      <w:pPr>
-        <w:spacing w:after="0"/>
-      </w:pPr>
-    </w:p>
-    <w:p>
-      <w:pPr>
-        <w:spacing w:after="0"/>
-      </w:pPr>
-      <w:r>
-        <w:t xml:space="preserve">Para importar estos </w:t>
-      </w:r>
-      <w:proofErr w:type="spellStart"/>
-      <w:r>
-        <w:t>csv</w:t>
-      </w:r>
-      <w:proofErr w:type="spellEnd"/>
-      <w:r>
-        <w:t xml:space="preserve"> a una tabla se utiliza el siguiente comando:</w:t>
+        <w:t>para la creación de los distintos csv para importar datos en cada tabla.</w:t>
+      </w:r>
+    </w:p>
+    <w:p>
+      <w:pPr>
+        <w:spacing w:after="0"/>
+      </w:pPr>
+    </w:p>
+    <w:p>
+      <w:pPr>
+        <w:spacing w:after="0"/>
+      </w:pPr>
+      <w:r>
+        <w:t>Para importar estos csv a una tabla se utiliza el siguiente comando:</w:t>
       </w:r>
     </w:p>
     <w:p>
@@ -2654,58 +2360,11 @@
           <w:i/>
           <w:lang w:val="en-GB"/>
         </w:rPr>
-        <w:t xml:space="preserve">COPY </w:t>
-      </w:r>
-      <w:proofErr w:type="spellStart"/>
-      <w:r>
-        <w:rPr>
-          <w:i/>
-          <w:lang w:val="en-GB"/>
-        </w:rPr>
-        <w:t>keyspace.name_</w:t>
-      </w:r>
-      <w:proofErr w:type="gramStart"/>
-      <w:r>
-        <w:rPr>
-          <w:i/>
-          <w:lang w:val="en-GB"/>
-        </w:rPr>
-        <w:t>table</w:t>
-      </w:r>
-      <w:proofErr w:type="spellEnd"/>
-      <w:r>
-        <w:rPr>
-          <w:i/>
-          <w:lang w:val="en-GB"/>
-        </w:rPr>
-        <w:t>(</w:t>
-      </w:r>
-      <w:proofErr w:type="gramEnd"/>
-      <w:r>
-        <w:rPr>
-          <w:i/>
-          <w:lang w:val="en-GB"/>
-        </w:rPr>
-        <w:t>col1,col2…</w:t>
-      </w:r>
-      <w:proofErr w:type="spellStart"/>
-      <w:r>
-        <w:rPr>
-          <w:i/>
-          <w:lang w:val="en-GB"/>
-        </w:rPr>
-        <w:t>colN</w:t>
-      </w:r>
-      <w:proofErr w:type="spellEnd"/>
-      <w:r>
-        <w:rPr>
-          <w:i/>
-          <w:lang w:val="en-GB"/>
-        </w:rPr>
-        <w:t>) FROM '../archivo.csv' WITH HEADER = TRUE ;</w:t>
+        <w:t>COPY keyspace.name_table(col1,col2…colN) FROM '../archivo.csv' WITH HEADER = TRUE ;</w:t>
       </w:r>
     </w:p>
     <w:sectPr>
+      <w:headerReference w:type="default" r:id="rId14"/>
       <w:pgSz w:w="11906" w:h="16838"/>
       <w:pgMar w:top="1417" w:right="1701" w:bottom="1417" w:left="1701" w:header="708" w:footer="708" w:gutter="0"/>
       <w:cols w:space="708"/>
@@ -2713,6 +2372,86 @@
     </w:sectPr>
   </w:body>
 </w:document>
+</file>
+
+<file path=word/endnotes.xml><?xml version="1.0" encoding="utf-8"?>
+<w:endnotes xmlns:wpc="http://schemas.microsoft.com/office/word/2010/wordprocessingCanvas" xmlns:cx="http://schemas.microsoft.com/office/drawing/2014/chartex" xmlns:cx1="http://schemas.microsoft.com/office/drawing/2015/9/8/chartex" xmlns:cx2="http://schemas.microsoft.com/office/drawing/2015/10/21/chartex" xmlns:cx3="http://schemas.microsoft.com/office/drawing/2016/5/9/chartex" xmlns:cx4="http://schemas.microsoft.com/office/drawing/2016/5/10/chartex" xmlns:cx5="http://schemas.microsoft.com/office/drawing/2016/5/11/chartex" xmlns:cx6="http://schemas.microsoft.com/office/drawing/2016/5/12/chartex" xmlns:cx7="http://schemas.microsoft.com/office/drawing/2016/5/13/chartex" xmlns:cx8="http://schemas.microsoft.com/office/drawing/2016/5/14/chartex" xmlns:mc="http://schemas.openxmlformats.org/markup-compatibility/2006" xmlns:aink="http://schemas.microsoft.com/office/drawing/2016/ink" xmlns:am3d="http://schemas.microsoft.com/office/drawing/2017/model3d" xmlns:o="urn:schemas-microsoft-com:office:office" xmlns:r="http://schemas.openxmlformats.org/officeDocument/2006/relationships" xmlns:m="http://schemas.openxmlformats.org/officeDocument/2006/math" xmlns:v="urn:schemas-microsoft-com:vml" xmlns:wp14="http://schemas.microsoft.com/office/word/2010/wordprocessingDrawing" xmlns:wp="http://schemas.openxmlformats.org/drawingml/2006/wordprocessingDrawing" xmlns:w10="urn:schemas-microsoft-com:office:word" xmlns:w="http://schemas.openxmlformats.org/wordprocessingml/2006/main" xmlns:w14="http://schemas.microsoft.com/office/word/2010/wordml" xmlns:w15="http://schemas.microsoft.com/office/word/2012/wordml" xmlns:w16cid="http://schemas.microsoft.com/office/word/2016/wordml/cid" xmlns:w16se="http://schemas.microsoft.com/office/word/2015/wordml/symex" xmlns:wpg="http://schemas.microsoft.com/office/word/2010/wordprocessingGroup" xmlns:wpi="http://schemas.microsoft.com/office/word/2010/wordprocessingInk" xmlns:wne="http://schemas.microsoft.com/office/word/2006/wordml" xmlns:wps="http://schemas.microsoft.com/office/word/2010/wordprocessingShape" mc:Ignorable="w14 w15 w16se w16cid wp14">
+  <w:endnote w:type="separator" w:id="-1">
+    <w:p>
+      <w:pPr>
+        <w:spacing w:after="0" w:line="240" w:lineRule="auto"/>
+      </w:pPr>
+      <w:r>
+        <w:separator/>
+      </w:r>
+    </w:p>
+  </w:endnote>
+  <w:endnote w:type="continuationSeparator" w:id="0">
+    <w:p>
+      <w:pPr>
+        <w:spacing w:after="0" w:line="240" w:lineRule="auto"/>
+      </w:pPr>
+      <w:r>
+        <w:continuationSeparator/>
+      </w:r>
+    </w:p>
+  </w:endnote>
+</w:endnotes>
+</file>
+
+<file path=word/footnotes.xml><?xml version="1.0" encoding="utf-8"?>
+<w:footnotes xmlns:wpc="http://schemas.microsoft.com/office/word/2010/wordprocessingCanvas" xmlns:cx="http://schemas.microsoft.com/office/drawing/2014/chartex" xmlns:cx1="http://schemas.microsoft.com/office/drawing/2015/9/8/chartex" xmlns:cx2="http://schemas.microsoft.com/office/drawing/2015/10/21/chartex" xmlns:cx3="http://schemas.microsoft.com/office/drawing/2016/5/9/chartex" xmlns:cx4="http://schemas.microsoft.com/office/drawing/2016/5/10/chartex" xmlns:cx5="http://schemas.microsoft.com/office/drawing/2016/5/11/chartex" xmlns:cx6="http://schemas.microsoft.com/office/drawing/2016/5/12/chartex" xmlns:cx7="http://schemas.microsoft.com/office/drawing/2016/5/13/chartex" xmlns:cx8="http://schemas.microsoft.com/office/drawing/2016/5/14/chartex" xmlns:mc="http://schemas.openxmlformats.org/markup-compatibility/2006" xmlns:aink="http://schemas.microsoft.com/office/drawing/2016/ink" xmlns:am3d="http://schemas.microsoft.com/office/drawing/2017/model3d" xmlns:o="urn:schemas-microsoft-com:office:office" xmlns:r="http://schemas.openxmlformats.org/officeDocument/2006/relationships" xmlns:m="http://schemas.openxmlformats.org/officeDocument/2006/math" xmlns:v="urn:schemas-microsoft-com:vml" xmlns:wp14="http://schemas.microsoft.com/office/word/2010/wordprocessingDrawing" xmlns:wp="http://schemas.openxmlformats.org/drawingml/2006/wordprocessingDrawing" xmlns:w10="urn:schemas-microsoft-com:office:word" xmlns:w="http://schemas.openxmlformats.org/wordprocessingml/2006/main" xmlns:w14="http://schemas.microsoft.com/office/word/2010/wordml" xmlns:w15="http://schemas.microsoft.com/office/word/2012/wordml" xmlns:w16cid="http://schemas.microsoft.com/office/word/2016/wordml/cid" xmlns:w16se="http://schemas.microsoft.com/office/word/2015/wordml/symex" xmlns:wpg="http://schemas.microsoft.com/office/word/2010/wordprocessingGroup" xmlns:wpi="http://schemas.microsoft.com/office/word/2010/wordprocessingInk" xmlns:wne="http://schemas.microsoft.com/office/word/2006/wordml" xmlns:wps="http://schemas.microsoft.com/office/word/2010/wordprocessingShape" mc:Ignorable="w14 w15 w16se w16cid wp14">
+  <w:footnote w:type="separator" w:id="-1">
+    <w:p>
+      <w:pPr>
+        <w:spacing w:after="0" w:line="240" w:lineRule="auto"/>
+      </w:pPr>
+      <w:r>
+        <w:separator/>
+      </w:r>
+    </w:p>
+  </w:footnote>
+  <w:footnote w:type="continuationSeparator" w:id="0">
+    <w:p>
+      <w:pPr>
+        <w:spacing w:after="0" w:line="240" w:lineRule="auto"/>
+      </w:pPr>
+      <w:r>
+        <w:continuationSeparator/>
+      </w:r>
+    </w:p>
+  </w:footnote>
+</w:footnotes>
+</file>
+
+<file path=word/header1.xml><?xml version="1.0" encoding="utf-8"?>
+<w:hdr xmlns:wpc="http://schemas.microsoft.com/office/word/2010/wordprocessingCanvas" xmlns:cx="http://schemas.microsoft.com/office/drawing/2014/chartex" xmlns:cx1="http://schemas.microsoft.com/office/drawing/2015/9/8/chartex" xmlns:cx2="http://schemas.microsoft.com/office/drawing/2015/10/21/chartex" xmlns:cx3="http://schemas.microsoft.com/office/drawing/2016/5/9/chartex" xmlns:cx4="http://schemas.microsoft.com/office/drawing/2016/5/10/chartex" xmlns:cx5="http://schemas.microsoft.com/office/drawing/2016/5/11/chartex" xmlns:cx6="http://schemas.microsoft.com/office/drawing/2016/5/12/chartex" xmlns:cx7="http://schemas.microsoft.com/office/drawing/2016/5/13/chartex" xmlns:cx8="http://schemas.microsoft.com/office/drawing/2016/5/14/chartex" xmlns:mc="http://schemas.openxmlformats.org/markup-compatibility/2006" xmlns:aink="http://schemas.microsoft.com/office/drawing/2016/ink" xmlns:am3d="http://schemas.microsoft.com/office/drawing/2017/model3d" xmlns:o="urn:schemas-microsoft-com:office:office" xmlns:r="http://schemas.openxmlformats.org/officeDocument/2006/relationships" xmlns:m="http://schemas.openxmlformats.org/officeDocument/2006/math" xmlns:v="urn:schemas-microsoft-com:vml" xmlns:wp14="http://schemas.microsoft.com/office/word/2010/wordprocessingDrawing" xmlns:wp="http://schemas.openxmlformats.org/drawingml/2006/wordprocessingDrawing" xmlns:w10="urn:schemas-microsoft-com:office:word" xmlns:w="http://schemas.openxmlformats.org/wordprocessingml/2006/main" xmlns:w14="http://schemas.microsoft.com/office/word/2010/wordml" xmlns:w15="http://schemas.microsoft.com/office/word/2012/wordml" xmlns:w16cid="http://schemas.microsoft.com/office/word/2016/wordml/cid" xmlns:w16se="http://schemas.microsoft.com/office/word/2015/wordml/symex" xmlns:wpg="http://schemas.microsoft.com/office/word/2010/wordprocessingGroup" xmlns:wpi="http://schemas.microsoft.com/office/word/2010/wordprocessingInk" xmlns:wne="http://schemas.microsoft.com/office/word/2006/wordml" xmlns:wps="http://schemas.microsoft.com/office/word/2010/wordprocessingShape" mc:Ignorable="w14 w15 w16se w16cid wp14">
+  <w:p>
+    <w:pPr>
+      <w:pStyle w:val="Encabezado"/>
+      <w:rPr>
+        <w:color w:val="000000" w:themeColor="text1"/>
+      </w:rPr>
+    </w:pPr>
+    <w:r>
+      <w:rPr>
+        <w:color w:val="000000" w:themeColor="text1"/>
+      </w:rPr>
+      <w:t>Grupo 6</w:t>
+    </w:r>
+  </w:p>
+  <w:p>
+    <w:pPr>
+      <w:pStyle w:val="Encabezado"/>
+    </w:pPr>
+    <w:r>
+      <w:rPr>
+        <w:color w:val="000000" w:themeColor="text1"/>
+      </w:rPr>
+      <w:t>Ingeniería y Ciencia de Datos II</w:t>
+    </w:r>
+  </w:p>
+</w:hdr>
 </file>
 
 <file path=word/numbering.xml><?xml version="1.0" encoding="utf-8"?>
@@ -4444,6 +4183,50 @@
       <w:szCs w:val="18"/>
     </w:rPr>
   </w:style>
+  <w:style w:type="paragraph" w:styleId="Encabezado">
+    <w:name w:val="header"/>
+    <w:basedOn w:val="Normal"/>
+    <w:link w:val="EncabezadoCar"/>
+    <w:uiPriority w:val="99"/>
+    <w:unhideWhenUsed/>
+    <w:rsid w:val="009E61C6"/>
+    <w:pPr>
+      <w:tabs>
+        <w:tab w:val="center" w:pos="4252"/>
+        <w:tab w:val="right" w:pos="8504"/>
+      </w:tabs>
+      <w:spacing w:after="0" w:line="240" w:lineRule="auto"/>
+    </w:pPr>
+  </w:style>
+  <w:style w:type="character" w:customStyle="1" w:styleId="EncabezadoCar">
+    <w:name w:val="Encabezado Car"/>
+    <w:basedOn w:val="Fuentedeprrafopredeter"/>
+    <w:link w:val="Encabezado"/>
+    <w:uiPriority w:val="99"/>
+    <w:rsid w:val="009E61C6"/>
+  </w:style>
+  <w:style w:type="paragraph" w:styleId="Piedepgina">
+    <w:name w:val="footer"/>
+    <w:basedOn w:val="Normal"/>
+    <w:link w:val="PiedepginaCar"/>
+    <w:uiPriority w:val="99"/>
+    <w:unhideWhenUsed/>
+    <w:rsid w:val="009E61C6"/>
+    <w:pPr>
+      <w:tabs>
+        <w:tab w:val="center" w:pos="4252"/>
+        <w:tab w:val="right" w:pos="8504"/>
+      </w:tabs>
+      <w:spacing w:after="0" w:line="240" w:lineRule="auto"/>
+    </w:pPr>
+  </w:style>
+  <w:style w:type="character" w:customStyle="1" w:styleId="PiedepginaCar">
+    <w:name w:val="Pie de página Car"/>
+    <w:basedOn w:val="Fuentedeprrafopredeter"/>
+    <w:link w:val="Piedepgina"/>
+    <w:uiPriority w:val="99"/>
+    <w:rsid w:val="009E61C6"/>
+  </w:style>
 </w:styles>
 </file>
 

</xml_diff>